<commit_message>
final completed code...!!! :)
</commit_message>
<xml_diff>
--- a/Realization of the Function using ANN.docx
+++ b/Realization of the Function using ANN.docx
@@ -60,14 +60,35 @@
             <v:path o:extrusionok="f" gradientshapeok="t" o:connecttype="rect"/>
             <o:lock v:ext="edit" aspectratio="t"/>
           </v:shapetype>
-          <v:shape id="_x0000_i1025" type="#_x0000_t75" style="width:465.2pt;height:224.75pt">
-            <v:imagedata r:id="rId5" o:title="Final Desired Output and Actual Output"/>
+          <v:shape id="_x0000_i1026" type="#_x0000_t75" style="width:450.8pt;height:217.9pt">
+            <v:imagedata r:id="rId5" o:title="Final 2 Desired Output and Actual Output"/>
           </v:shape>
         </w:pict>
       </w:r>
     </w:p>
     <w:p>
       <w:pPr>
+        <w:jc w:val="center"/>
+        <w:rPr>
+          <w:lang w:val="en-US"/>
+        </w:rPr>
+      </w:pPr>
+      <w:r>
+        <w:rPr>
+          <w:lang w:val="en-US"/>
+        </w:rPr>
+        <w:t>Fig 1. Actual Output and Desired output Vs sampling instance ‘k’</w:t>
+      </w:r>
+    </w:p>
+    <w:p>
+      <w:pPr>
+        <w:rPr>
+          <w:lang w:val="en-US"/>
+        </w:rPr>
+      </w:pPr>
+    </w:p>
+    <w:p>
+      <w:pPr>
         <w:pStyle w:val="Heading1"/>
         <w:rPr>
           <w:lang w:val="en-US"/>
@@ -91,18 +112,145 @@
           <w:lang w:val="en-US"/>
         </w:rPr>
         <w:pict>
-          <v:shape id="_x0000_i1026" type="#_x0000_t75" style="width:420.1pt;height:314.9pt">
-            <v:imagedata r:id="rId6" o:title="Fianl AvgEEvsEpoch"/>
+          <v:shape id="_x0000_i1027" type="#_x0000_t75" style="width:450.8pt;height:217.9pt">
+            <v:imagedata r:id="rId6" o:title="Fianl 2 AvgEEvsEpoch"/>
           </v:shape>
         </w:pict>
       </w:r>
     </w:p>
     <w:p>
       <w:pPr>
-        <w:rPr>
-          <w:lang w:val="en-US"/>
-        </w:rPr>
-      </w:pPr>
+        <w:jc w:val="center"/>
+        <w:rPr>
+          <w:lang w:val="en-US"/>
+        </w:rPr>
+      </w:pPr>
+      <w:r>
+        <w:rPr>
+          <w:lang w:val="en-US"/>
+        </w:rPr>
+        <w:t>Fig 2.1 Average Error Energy vs Epoch</w:t>
+      </w:r>
+    </w:p>
+    <w:p>
+      <w:pPr>
+        <w:rPr>
+          <w:lang w:val="en-US"/>
+        </w:rPr>
+      </w:pPr>
+      <w:r>
+        <w:rPr>
+          <w:noProof/>
+          <w:lang w:eastAsia="en-GB"/>
+        </w:rPr>
+        <w:lastRenderedPageBreak/>
+        <w:drawing>
+          <wp:inline distT="0" distB="0" distL="0" distR="0">
+            <wp:extent cx="5725160" cy="2767330"/>
+            <wp:effectExtent l="0" t="0" r="8890" b="0"/>
+            <wp:docPr id="1" name="Picture 1" descr="C:\Users\dusty\AppData\Local\Microsoft\Windows\INetCache\Content.Word\Fianl 2 AvgEEvsEpoch ZOOM.JPG"/>
+            <wp:cNvGraphicFramePr>
+              <a:graphicFrameLocks xmlns:a="http://schemas.openxmlformats.org/drawingml/2006/main" noChangeAspect="1"/>
+            </wp:cNvGraphicFramePr>
+            <a:graphic xmlns:a="http://schemas.openxmlformats.org/drawingml/2006/main">
+              <a:graphicData uri="http://schemas.openxmlformats.org/drawingml/2006/picture">
+                <pic:pic xmlns:pic="http://schemas.openxmlformats.org/drawingml/2006/picture">
+                  <pic:nvPicPr>
+                    <pic:cNvPr id="0" name="Picture 11" descr="C:\Users\dusty\AppData\Local\Microsoft\Windows\INetCache\Content.Word\Fianl 2 AvgEEvsEpoch ZOOM.JPG"/>
+                    <pic:cNvPicPr>
+                      <a:picLocks noChangeAspect="1" noChangeArrowheads="1"/>
+                    </pic:cNvPicPr>
+                  </pic:nvPicPr>
+                  <pic:blipFill>
+                    <a:blip r:embed="rId7">
+                      <a:extLst>
+                        <a:ext uri="{28A0092B-C50C-407E-A947-70E740481C1C}">
+                          <a14:useLocalDpi xmlns:a14="http://schemas.microsoft.com/office/drawing/2010/main" val="0"/>
+                        </a:ext>
+                      </a:extLst>
+                    </a:blip>
+                    <a:srcRect/>
+                    <a:stretch>
+                      <a:fillRect/>
+                    </a:stretch>
+                  </pic:blipFill>
+                  <pic:spPr bwMode="auto">
+                    <a:xfrm>
+                      <a:off x="0" y="0"/>
+                      <a:ext cx="5725160" cy="2767330"/>
+                    </a:xfrm>
+                    <a:prstGeom prst="rect">
+                      <a:avLst/>
+                    </a:prstGeom>
+                    <a:noFill/>
+                    <a:ln>
+                      <a:noFill/>
+                    </a:ln>
+                  </pic:spPr>
+                </pic:pic>
+              </a:graphicData>
+            </a:graphic>
+          </wp:inline>
+        </w:drawing>
+      </w:r>
+    </w:p>
+    <w:p>
+      <w:pPr>
+        <w:jc w:val="center"/>
+        <w:rPr>
+          <w:lang w:val="en-US"/>
+        </w:rPr>
+      </w:pPr>
+      <w:r>
+        <w:rPr>
+          <w:lang w:val="en-US"/>
+        </w:rPr>
+        <w:t xml:space="preserve">Fig </w:t>
+      </w:r>
+      <w:r>
+        <w:rPr>
+          <w:lang w:val="en-US"/>
+        </w:rPr>
+        <w:t>2.2</w:t>
+      </w:r>
+      <w:r>
+        <w:rPr>
+          <w:lang w:val="en-US"/>
+        </w:rPr>
+        <w:t xml:space="preserve"> Average Error Energy vs Epoch (Zoomed)</w:t>
+      </w:r>
+    </w:p>
+    <w:p>
+      <w:pPr>
+        <w:jc w:val="center"/>
+        <w:rPr>
+          <w:lang w:val="en-US"/>
+        </w:rPr>
+      </w:pPr>
+      <w:r>
+        <w:rPr>
+          <w:lang w:val="en-US"/>
+        </w:rPr>
+        <w:t>Average Error Energy</w:t>
+      </w:r>
+      <w:r>
+        <w:rPr>
+          <w:lang w:val="en-US"/>
+        </w:rPr>
+        <w:t xml:space="preserve"> tends to </w:t>
+      </w:r>
+      <w:r>
+        <w:rPr>
+          <w:lang w:val="en-US"/>
+        </w:rPr>
+        <w:t xml:space="preserve">the value </w:t>
+      </w:r>
+      <w:r>
+        <w:rPr>
+          <w:lang w:val="en-US"/>
+        </w:rPr>
+        <w:t>0.015</w:t>
+      </w:r>
     </w:p>
     <w:p>
       <w:pPr>
@@ -115,7 +263,6 @@
         <w:rPr>
           <w:lang w:val="en-US"/>
         </w:rPr>
-        <w:lastRenderedPageBreak/>
         <w:t>Training Set</w:t>
       </w:r>
     </w:p>
@@ -130,10 +277,24 @@
           <w:lang w:val="en-US"/>
         </w:rPr>
         <w:pict>
-          <v:shape id="_x0000_i1027" type="#_x0000_t75" style="width:450.8pt;height:217.9pt">
-            <v:imagedata r:id="rId7" o:title="Final TS"/>
+          <v:shape id="_x0000_i1025" type="#_x0000_t75" style="width:450.8pt;height:217.9pt">
+            <v:imagedata r:id="rId8" o:title="Final TS"/>
           </v:shape>
         </w:pict>
+      </w:r>
+    </w:p>
+    <w:p>
+      <w:pPr>
+        <w:jc w:val="center"/>
+        <w:rPr>
+          <w:lang w:val="en-US"/>
+        </w:rPr>
+      </w:pPr>
+      <w:r>
+        <w:rPr>
+          <w:lang w:val="en-US"/>
+        </w:rPr>
+        <w:t>Fig 3. Output, Previous Output vs input (randomly generated 10,000 points)</w:t>
       </w:r>
     </w:p>
     <w:p>
@@ -293,7 +454,13 @@
         <w:rPr>
           <w:lang w:val="en-US"/>
         </w:rPr>
-        <w:t>Learning Rate was taken as 0.01.</w:t>
+        <w:t>Learning Rate was taken as 0.001</w:t>
+      </w:r>
+      <w:r>
+        <w:rPr>
+          <w:lang w:val="en-US"/>
+        </w:rPr>
+        <w:t>.</w:t>
       </w:r>
     </w:p>
     <w:p>
@@ -311,7 +478,20 @@
         <w:rPr>
           <w:lang w:val="en-US"/>
         </w:rPr>
-        <w:t>ANN was trained for 1,000 Epochs. For each epoch, randomly 1,000 training examples were chosen from the set of 10,000 examples.</w:t>
+        <w:lastRenderedPageBreak/>
+        <w:t>ANN was tra</w:t>
+      </w:r>
+      <w:r>
+        <w:rPr>
+          <w:lang w:val="en-US"/>
+        </w:rPr>
+        <w:t>ined for 10</w:t>
+      </w:r>
+      <w:r>
+        <w:rPr>
+          <w:lang w:val="en-US"/>
+        </w:rPr>
+        <w:t>0 Epochs. For each epoch, randomly 1,000 training examples were chosen from the set of 10,000 examples.</w:t>
       </w:r>
     </w:p>
     <w:p>
@@ -329,7 +509,19 @@
         <w:rPr>
           <w:lang w:val="en-US"/>
         </w:rPr>
-        <w:t>Average Error Energy was plotted against Epochs (Fig 2).</w:t>
+        <w:t>Average Error Energy was plotted against Epochs (Fig 2</w:t>
+      </w:r>
+      <w:r>
+        <w:rPr>
+          <w:lang w:val="en-US"/>
+        </w:rPr>
+        <w:t>.1</w:t>
+      </w:r>
+      <w:r>
+        <w:rPr>
+          <w:lang w:val="en-US"/>
+        </w:rPr>
+        <w:t>).</w:t>
       </w:r>
     </w:p>
     <w:p>
@@ -399,8 +591,83 @@
           <w:lang w:val="en-US"/>
         </w:rPr>
       </w:pPr>
+      <w:r>
+        <w:rPr>
+          <w:lang w:val="en-US"/>
+        </w:rPr>
+        <w:t>Other Plots</w:t>
+      </w:r>
+    </w:p>
+    <w:p>
+      <w:pPr>
+        <w:rPr>
+          <w:lang w:val="en-US"/>
+        </w:rPr>
+      </w:pPr>
+      <w:r>
+        <w:rPr>
+          <w:lang w:val="en-US"/>
+        </w:rPr>
+        <w:pict>
+          <v:shape id="_x0000_i1028" type="#_x0000_t75" style="width:450.8pt;height:217.9pt">
+            <v:imagedata r:id="rId9" o:title="Final 2 Desired Output and Actual Output vs Input"/>
+          </v:shape>
+        </w:pict>
+      </w:r>
+    </w:p>
+    <w:p>
+      <w:pPr>
+        <w:jc w:val="center"/>
+        <w:rPr>
+          <w:lang w:val="en-US"/>
+        </w:rPr>
+      </w:pPr>
+      <w:r>
+        <w:rPr>
+          <w:lang w:val="en-US"/>
+        </w:rPr>
+        <w:t xml:space="preserve">Fig 4. Actual Output and Desired Output Vs input x = sin </w:t>
+      </w:r>
       <w:bookmarkStart w:id="0" w:name="_GoBack"/>
       <w:bookmarkEnd w:id="0"/>
+      <w:r>
+        <w:rPr>
+          <w:lang w:val="en-US"/>
+        </w:rPr>
+        <w:t>(0.1*k)</w:t>
+      </w:r>
+    </w:p>
+    <w:p>
+      <w:pPr>
+        <w:jc w:val="center"/>
+        <w:rPr>
+          <w:lang w:val="en-US"/>
+        </w:rPr>
+      </w:pPr>
+      <w:r>
+        <w:rPr>
+          <w:lang w:val="en-US"/>
+        </w:rPr>
+        <w:pict>
+          <v:shape id="_x0000_i1029" type="#_x0000_t75" style="width:299.9pt;height:224.75pt">
+            <v:imagedata r:id="rId10" o:title="Final 2 Desired Vs Actual"/>
+          </v:shape>
+        </w:pict>
+      </w:r>
+    </w:p>
+    <w:p>
+      <w:pPr>
+        <w:jc w:val="center"/>
+        <w:rPr>
+          <w:lang w:val="en-US"/>
+        </w:rPr>
+      </w:pPr>
+      <w:r>
+        <w:rPr>
+          <w:lang w:val="en-US"/>
+        </w:rPr>
+        <w:t>Fig 5. Actual Output Vs Desired Output</w:t>
+      </w:r>
     </w:p>
     <w:sectPr>
       <w:pgSz w:w="11906" w:h="16838"/>

</xml_diff>